<commit_message>
add diageamme classe in rapport
</commit_message>
<xml_diff>
--- a/RapportFinal.docx
+++ b/RapportFinal.docx
@@ -1261,10 +1261,73 @@
       </w:r>
     </w:p>
     <w:p>
+      <w:r>
+        <w:rPr>
+          <w:noProof/>
+        </w:rPr>
+        <w:drawing>
+          <wp:inline distT="0" distB="0" distL="0" distR="0">
+            <wp:extent cx="6227445" cy="5106970"/>
+            <wp:effectExtent l="0" t="0" r="0" b="0"/>
+            <wp:docPr id="1" name="Image 1" descr="C:\Users\damien\Documents\IUT\S3A\métodologie du développement d'application\IUTGo\uml\DiagrammeClasseFinal.png"/>
+            <wp:cNvGraphicFramePr>
+              <a:graphicFrameLocks xmlns:a="http://schemas.openxmlformats.org/drawingml/2006/main" noChangeAspect="1"/>
+            </wp:cNvGraphicFramePr>
+            <a:graphic xmlns:a="http://schemas.openxmlformats.org/drawingml/2006/main">
+              <a:graphicData uri="http://schemas.openxmlformats.org/drawingml/2006/picture">
+                <pic:pic xmlns:pic="http://schemas.openxmlformats.org/drawingml/2006/picture">
+                  <pic:nvPicPr>
+                    <pic:cNvPr id="0" name="Picture 1" descr="C:\Users\damien\Documents\IUT\S3A\métodologie du développement d'application\IUTGo\uml\DiagrammeClasseFinal.png"/>
+                    <pic:cNvPicPr>
+                      <a:picLocks noChangeAspect="1" noChangeArrowheads="1"/>
+                    </pic:cNvPicPr>
+                  </pic:nvPicPr>
+                  <pic:blipFill>
+                    <a:blip r:embed="rId12">
+                      <a:extLst>
+                        <a:ext uri="{28A0092B-C50C-407E-A947-70E740481C1C}">
+                          <a14:useLocalDpi xmlns:a14="http://schemas.microsoft.com/office/drawing/2010/main" val="0"/>
+                        </a:ext>
+                      </a:extLst>
+                    </a:blip>
+                    <a:srcRect/>
+                    <a:stretch>
+                      <a:fillRect/>
+                    </a:stretch>
+                  </pic:blipFill>
+                  <pic:spPr bwMode="auto">
+                    <a:xfrm>
+                      <a:off x="0" y="0"/>
+                      <a:ext cx="6227445" cy="5106970"/>
+                    </a:xfrm>
+                    <a:prstGeom prst="rect">
+                      <a:avLst/>
+                    </a:prstGeom>
+                    <a:noFill/>
+                    <a:ln>
+                      <a:noFill/>
+                    </a:ln>
+                  </pic:spPr>
+                </pic:pic>
+              </a:graphicData>
+            </a:graphic>
+          </wp:inline>
+        </w:drawing>
+      </w:r>
+    </w:p>
+    <w:p>
+      <w:r>
+        <w:lastRenderedPageBreak/>
+        <w:t xml:space="preserve">Ce diagramme de classe reprend les différentes classe du projet ainsi que les liens entre les classe </w:t>
+      </w:r>
+      <w:bookmarkStart w:id="3" w:name="_GoBack"/>
+      <w:bookmarkEnd w:id="3"/>
+    </w:p>
+    <w:p>
       <w:pPr>
         <w:pStyle w:val="Titre1"/>
       </w:pPr>
-      <w:bookmarkStart w:id="3" w:name="_Toc474491615"/>
+      <w:bookmarkStart w:id="4" w:name="_Toc474491615"/>
       <w:r>
         <w:t>3</w:t>
       </w:r>
@@ -1283,7 +1346,7 @@
         </w:rPr>
         <w:t xml:space="preserve"> de séquence</w:t>
       </w:r>
-      <w:bookmarkEnd w:id="3"/>
+      <w:bookmarkEnd w:id="4"/>
     </w:p>
     <w:p>
       <w:pPr>
@@ -1292,7 +1355,7 @@
           <w:rStyle w:val="typeelementtitre"/>
         </w:rPr>
       </w:pPr>
-      <w:bookmarkStart w:id="4" w:name="_Toc474491616"/>
+      <w:bookmarkStart w:id="5" w:name="_Toc474491616"/>
       <w:r>
         <w:t>4</w:t>
       </w:r>
@@ -1305,7 +1368,7 @@
         </w:rPr>
         <w:t>User stories et critères d'acceptation</w:t>
       </w:r>
-      <w:bookmarkEnd w:id="4"/>
+      <w:bookmarkEnd w:id="5"/>
       <w:r>
         <w:rPr>
           <w:rStyle w:val="typeelementtitre"/>
@@ -1579,7 +1642,6 @@
           </w:tcPr>
           <w:p>
             <w:r>
-              <w:lastRenderedPageBreak/>
               <w:t>En tant qu’utilisateur Je veux donner un avis défavorable sur un PI. Afin de partager mon expérience</w:t>
             </w:r>
           </w:p>
@@ -1608,8 +1670,6 @@
             <w:r>
               <w:t>1,5</w:t>
             </w:r>
-            <w:bookmarkStart w:id="5" w:name="_GoBack"/>
-            <w:bookmarkEnd w:id="5"/>
           </w:p>
         </w:tc>
       </w:tr>
@@ -1731,6 +1791,7 @@
           </w:tcPr>
           <w:p>
             <w:r>
+              <w:lastRenderedPageBreak/>
               <w:t>En tant qu’utilisateur Je veux ajouter un PI dans mon itinéraire. Afin qu’il soit toujours à jour</w:t>
             </w:r>
           </w:p>
@@ -1950,7 +2011,6 @@
           </w:tcPr>
           <w:p>
             <w:r>
-              <w:lastRenderedPageBreak/>
               <w:t xml:space="preserve">En tant qu’administrateur Je veux supprimer un PI. Afin de mettre à jour l’application </w:t>
             </w:r>
           </w:p>
@@ -2319,7 +2379,6 @@
               <w:jc w:val="both"/>
             </w:pPr>
             <w:r>
-              <w:lastRenderedPageBreak/>
               <w:t>Utilisateur non-identifié</w:t>
             </w:r>
           </w:p>
@@ -2388,10 +2447,10 @@
       <w:bookmarkEnd w:id="7"/>
     </w:p>
     <w:sectPr>
-      <w:headerReference w:type="even" r:id="rId12"/>
-      <w:headerReference w:type="default" r:id="rId13"/>
-      <w:footerReference w:type="even" r:id="rId14"/>
-      <w:footerReference w:type="default" r:id="rId15"/>
+      <w:headerReference w:type="even" r:id="rId13"/>
+      <w:headerReference w:type="default" r:id="rId14"/>
+      <w:footerReference w:type="even" r:id="rId15"/>
+      <w:footerReference w:type="default" r:id="rId16"/>
       <w:pgSz w:w="11907" w:h="16839"/>
       <w:pgMar w:top="1148" w:right="1050" w:bottom="1148" w:left="1050" w:header="709" w:footer="709" w:gutter="0"/>
       <w:pgNumType w:start="0"/>
@@ -2491,7 +2550,7 @@
         <w:sz w:val="24"/>
         <w:szCs w:val="24"/>
       </w:rPr>
-      <w:t>5</w:t>
+      <w:t>3</w:t>
     </w:r>
     <w:r>
       <w:rPr>
@@ -7655,15 +7714,6 @@
 </file>
 
 <file path=customXml/item2.xml><?xml version="1.0" encoding="utf-8"?>
-<?mso-contentType ?>
-<FormTemplates xmlns="http://schemas.microsoft.com/sharepoint/v3/contenttype/forms">
-  <Display>DocumentLibraryForm</Display>
-  <Edit>AssetEditForm</Edit>
-  <New>DocumentLibraryForm</New>
-</FormTemplates>
-</file>
-
-<file path=customXml/item3.xml><?xml version="1.0" encoding="utf-8"?>
 <outs:outSpaceData xmlns:outs="http://schemas.microsoft.com/office/2009/outspace/metadata">
   <outs:relatedDates/>
   <outs:relatedDocuments/>
@@ -7671,6 +7721,15 @@
   <propertyMetadataList xmlns="http://schemas.microsoft.com/office/2009/outspace/metadata"/>
   <outs:corruptMetadataWasLost/>
 </outs:outSpaceData>
+</file>
+
+<file path=customXml/item3.xml><?xml version="1.0" encoding="utf-8"?>
+<?mso-contentType ?>
+<FormTemplates xmlns="http://schemas.microsoft.com/sharepoint/v3/contenttype/forms">
+  <Display>DocumentLibraryForm</Display>
+  <Edit>AssetEditForm</Edit>
+  <New>DocumentLibraryForm</New>
+</FormTemplates>
 </file>
 
 <file path=customXml/item4.xml><?xml version="1.0" encoding="utf-8"?>
@@ -7686,6 +7745,14 @@
 </file>
 
 <file path=customXml/itemProps2.xml><?xml version="1.0" encoding="utf-8"?>
+<ds:datastoreItem xmlns:ds="http://schemas.openxmlformats.org/officeDocument/2006/customXml" ds:itemID="{00D242DE-FD3E-4AF6-B22B-0478C246FE4F}">
+  <ds:schemaRefs>
+    <ds:schemaRef ds:uri="http://schemas.microsoft.com/office/2009/outspace/metadata"/>
+  </ds:schemaRefs>
+</ds:datastoreItem>
+</file>
+
+<file path=customXml/itemProps3.xml><?xml version="1.0" encoding="utf-8"?>
 <ds:datastoreItem xmlns:ds="http://schemas.openxmlformats.org/officeDocument/2006/customXml" ds:itemID="{C51A7D67-D648-4B75-A4AF-60AAA0A38EA2}">
   <ds:schemaRefs>
     <ds:schemaRef ds:uri="http://schemas.microsoft.com/sharepoint/v3/contenttype/forms"/>
@@ -7693,16 +7760,8 @@
 </ds:datastoreItem>
 </file>
 
-<file path=customXml/itemProps3.xml><?xml version="1.0" encoding="utf-8"?>
-<ds:datastoreItem xmlns:ds="http://schemas.openxmlformats.org/officeDocument/2006/customXml" ds:itemID="{00D242DE-FD3E-4AF6-B22B-0478C246FE4F}">
-  <ds:schemaRefs>
-    <ds:schemaRef ds:uri="http://schemas.microsoft.com/office/2009/outspace/metadata"/>
-  </ds:schemaRefs>
-</ds:datastoreItem>
-</file>
-
 <file path=customXml/itemProps4.xml><?xml version="1.0" encoding="utf-8"?>
-<ds:datastoreItem xmlns:ds="http://schemas.openxmlformats.org/officeDocument/2006/customXml" ds:itemID="{6829890A-1046-4A26-A001-5A11FBC72FEA}">
+<ds:datastoreItem xmlns:ds="http://schemas.openxmlformats.org/officeDocument/2006/customXml" ds:itemID="{85C755B4-47C5-40B8-AD09-47F415B88027}">
   <ds:schemaRefs>
     <ds:schemaRef ds:uri="http://schemas.openxmlformats.org/officeDocument/2006/bibliography"/>
   </ds:schemaRefs>

</xml_diff>

<commit_message>
update diagramme de classe in rapport
</commit_message>
<xml_diff>
--- a/RapportFinal.docx
+++ b/RapportFinal.docx
@@ -10,6 +10,7 @@
           <w:docPartUnique/>
         </w:docPartObj>
       </w:sdtPr>
+      <w:sdtEndPr/>
       <w:sdtContent>
         <w:tbl>
           <w:tblPr>
@@ -97,6 +98,7 @@
                     <w:dataBinding w:prefixMappings="xmlns:ns0='http://schemas.openxmlformats.org/package/2006/metadata/core-properties' xmlns:ns1='http://purl.org/dc/elements/1.1/'" w:xpath="/ns0:coreProperties[1]/ns1:title[1]" w:storeItemID="{6C3C8BC8-F283-45AE-878A-BAB7291924A1}"/>
                     <w:text/>
                   </w:sdtPr>
+                  <w:sdtEndPr/>
                   <w:sdtContent>
                     <w:r>
                       <w:rPr>
@@ -252,6 +254,7 @@
                       <w:calendar w:val="gregorian"/>
                     </w:date>
                   </w:sdtPr>
+                  <w:sdtEndPr/>
                   <w:sdtContent>
                     <w:r>
                       <w:rPr>
@@ -301,6 +304,7 @@
                     <w:dataBinding w:prefixMappings="xmlns:ns0='http://schemas.openxmlformats.org/package/2006/metadata/core-properties' xmlns:ns1='http://purl.org/dc/elements/1.1/'" w:xpath="/ns0:coreProperties[1]/ns1:subject[1]" w:storeItemID="{6C3C8BC8-F283-45AE-878A-BAB7291924A1}"/>
                     <w:text/>
                   </w:sdtPr>
+                  <w:sdtEndPr/>
                   <w:sdtContent>
                     <w:r>
                       <w:rPr>
@@ -1263,9 +1267,9 @@
         </w:rPr>
         <w:drawing>
           <wp:inline distT="0" distB="0" distL="0" distR="0">
-            <wp:extent cx="6227445" cy="5106970"/>
+            <wp:extent cx="6227445" cy="4015063"/>
             <wp:effectExtent l="0" t="0" r="0" b="0"/>
-            <wp:docPr id="1" name="Image 1" descr="C:\Users\damien\Documents\IUT\S3A\métodologie du développement d'application\IUTGo\uml\DiagrammeClasseFinal.png"/>
+            <wp:docPr id="2" name="Image 2" descr="C:\Users\damien\Documents\IUT\S3A\métodologie du développement d'application\IUTGo\uml\DiagrammeClasse_IUTGO.png"/>
             <wp:cNvGraphicFramePr>
               <a:graphicFrameLocks xmlns:a="http://schemas.openxmlformats.org/drawingml/2006/main" noChangeAspect="1"/>
             </wp:cNvGraphicFramePr>
@@ -1273,13 +1277,13 @@
               <a:graphicData uri="http://schemas.openxmlformats.org/drawingml/2006/picture">
                 <pic:pic xmlns:pic="http://schemas.openxmlformats.org/drawingml/2006/picture">
                   <pic:nvPicPr>
-                    <pic:cNvPr id="0" name="Picture 1" descr="C:\Users\damien\Documents\IUT\S3A\métodologie du développement d'application\IUTGo\uml\DiagrammeClasseFinal.png"/>
+                    <pic:cNvPr id="0" name="Picture 1" descr="C:\Users\damien\Documents\IUT\S3A\métodologie du développement d'application\IUTGo\uml\DiagrammeClasse_IUTGO.png"/>
                     <pic:cNvPicPr>
                       <a:picLocks noChangeAspect="1" noChangeArrowheads="1"/>
                     </pic:cNvPicPr>
                   </pic:nvPicPr>
                   <pic:blipFill>
-                    <a:blip r:embed="rId12">
+                    <a:blip r:embed="rId12" cstate="print">
                       <a:extLst>
                         <a:ext uri="{28A0092B-C50C-407E-A947-70E740481C1C}">
                           <a14:useLocalDpi xmlns:a14="http://schemas.microsoft.com/office/drawing/2010/main" val="0"/>
@@ -1294,7 +1298,7 @@
                   <pic:spPr bwMode="auto">
                     <a:xfrm>
                       <a:off x="0" y="0"/>
-                      <a:ext cx="6227445" cy="5106970"/>
+                      <a:ext cx="6227445" cy="4015063"/>
                     </a:xfrm>
                     <a:prstGeom prst="rect">
                       <a:avLst/>
@@ -1313,15 +1317,22 @@
     </w:p>
     <w:p>
       <w:r>
-        <w:lastRenderedPageBreak/>
-        <w:t xml:space="preserve">Ce diagramme de classe reprend les différentes classe du projet ainsi que les liens entre les classe </w:t>
+        <w:t xml:space="preserve">Ce diagramme de classe reprend </w:t>
+      </w:r>
+      <w:bookmarkStart w:id="3" w:name="_GoBack"/>
+      <w:bookmarkEnd w:id="3"/>
+      <w:r>
+        <w:t>les différentes classes</w:t>
+      </w:r>
+      <w:r>
+        <w:t xml:space="preserve"> du projet ainsi que les liens entre les classe </w:t>
       </w:r>
     </w:p>
     <w:p>
       <w:pPr>
         <w:pStyle w:val="Titre1"/>
       </w:pPr>
-      <w:bookmarkStart w:id="3" w:name="_Toc474491615"/>
+      <w:bookmarkStart w:id="4" w:name="_Toc474491615"/>
       <w:r>
         <w:t>3</w:t>
       </w:r>
@@ -1340,7 +1351,7 @@
         </w:rPr>
         <w:t xml:space="preserve"> de séquence</w:t>
       </w:r>
-      <w:bookmarkEnd w:id="3"/>
+      <w:bookmarkEnd w:id="4"/>
     </w:p>
     <w:p>
       <w:pPr>
@@ -1349,8 +1360,9 @@
           <w:rStyle w:val="typeelementtitre"/>
         </w:rPr>
       </w:pPr>
-      <w:bookmarkStart w:id="4" w:name="_Toc474491616"/>
+      <w:bookmarkStart w:id="5" w:name="_Toc474491616"/>
       <w:r>
+        <w:lastRenderedPageBreak/>
         <w:t>4</w:t>
       </w:r>
       <w:r>
@@ -1362,7 +1374,7 @@
         </w:rPr>
         <w:t>User stories et critères d'acceptation</w:t>
       </w:r>
-      <w:bookmarkEnd w:id="4"/>
+      <w:bookmarkEnd w:id="5"/>
       <w:r>
         <w:rPr>
           <w:rStyle w:val="typeelementtitre"/>
@@ -1785,7 +1797,6 @@
           </w:tcPr>
           <w:p>
             <w:r>
-              <w:lastRenderedPageBreak/>
               <w:t>En tant qu’utilisateur Je veux ajouter un PI dans mon itinéraire. Afin qu’il soit toujours à jour</w:t>
             </w:r>
           </w:p>
@@ -1826,6 +1837,7 @@
           </w:tcPr>
           <w:p>
             <w:r>
+              <w:lastRenderedPageBreak/>
               <w:t>En tant qu’utilisateur Je veux sauvegarder un RD dans mes favoris. Afin de refaire un RD</w:t>
             </w:r>
           </w:p>
@@ -2132,10 +2144,7 @@
           </w:tcPr>
           <w:p>
             <w:r>
-              <w:t>Affiche un feedback (Pop-up).</w:t>
-            </w:r>
-            <w:r>
-              <w:t xml:space="preserve"> Ou via un ID/nom/prénom/ pseudo et affiche sur la page d’accueil « bonjour ID »</w:t>
+              <w:t>Affiche un feedback (Pop-up). Ou via un ID/nom/prénom/ pseudo et affiche sur la page d’accueil « bonjour ID »</w:t>
             </w:r>
           </w:p>
         </w:tc>
@@ -2164,38 +2173,15 @@
         <w:t xml:space="preserve">Ce tableau reprend les user stories les critères d’acceptation et </w:t>
       </w:r>
       <w:r>
-        <w:t>leurs</w:t>
-      </w:r>
-      <w:bookmarkStart w:id="5" w:name="_GoBack"/>
-      <w:bookmarkEnd w:id="5"/>
-      <w:r>
-        <w:t xml:space="preserve"> unités</w:t>
+        <w:t>leurs unités</w:t>
       </w:r>
       <w:r>
-        <w:t xml:space="preserve"> de temps                                </w:t>
+        <w:t xml:space="preserve"> de temps</w:t>
       </w:r>
       <w:r>
-        <w:rPr>
-          <w:i/>
-          <w:color w:val="FFFFFF" w:themeColor="background1"/>
-          <w:u w:val="single"/>
-        </w:rPr>
-        <w:t>Unité de temps :</w:t>
-      </w:r>
-      <w:r>
-        <w:rPr>
-          <w:color w:val="FFFFFF" w:themeColor="background1"/>
-        </w:rPr>
-        <w:t xml:space="preserve">  1,</w:t>
-      </w:r>
-      <w:r>
-        <w:rPr>
-          <w:color w:val="FFFFFF" w:themeColor="background1"/>
-        </w:rPr>
-        <w:t>5</w:t>
+        <w:t xml:space="preserve">                               </w:t>
       </w:r>
     </w:p>
-    <w:p/>
     <w:p/>
     <w:p/>
     <w:p/>
@@ -2226,6 +2212,12 @@
         <w:t>Glossaire</w:t>
       </w:r>
       <w:bookmarkEnd w:id="6"/>
+      <w:r>
+        <w:rPr>
+          <w:rStyle w:val="typeelementtitre"/>
+        </w:rPr>
+        <w:t>11111111</w:t>
+      </w:r>
       <w:r>
         <w:rPr>
           <w:rStyle w:val="typeelementtitre"/>
@@ -2686,6 +2678,7 @@
         <w:dataBinding w:prefixMappings="xmlns:ns0='http://schemas.openxmlformats.org/package/2006/metadata/core-properties' xmlns:ns1='http://purl.org/dc/elements/1.1/'" w:xpath="/ns0:coreProperties[1]/ns1:title[1]" w:storeItemID="{6C3C8BC8-F283-45AE-878A-BAB7291924A1}"/>
         <w:text/>
       </w:sdtPr>
+      <w:sdtEndPr/>
       <w:sdtContent>
         <w:r>
           <w:t>Rapport de projet</w:t>
@@ -7845,7 +7838,7 @@
 </file>
 
 <file path=customXml/itemProps4.xml><?xml version="1.0" encoding="utf-8"?>
-<ds:datastoreItem xmlns:ds="http://schemas.openxmlformats.org/officeDocument/2006/customXml" ds:itemID="{39936A0B-3C63-47E3-92CD-E83DBCD7CC44}">
+<ds:datastoreItem xmlns:ds="http://schemas.openxmlformats.org/officeDocument/2006/customXml" ds:itemID="{6D3CA69F-832F-46C5-9EFF-8196D0681EE7}">
   <ds:schemaRefs>
     <ds:schemaRef ds:uri="http://schemas.openxmlformats.org/officeDocument/2006/bibliography"/>
   </ds:schemaRefs>

</xml_diff>